<commit_message>
fix: update program study name in templates and UI dropdown
</commit_message>
<xml_diff>
--- a/resources/template_undangan_nota_dinas_1pembimbing.docx
+++ b/resources/template_undangan_nota_dinas_1pembimbing.docx
@@ -446,15 +446,15 @@
           <w:szCs w:val="22"/>
           <w:lang w:val="sv-SE"/>
         </w:rPr>
-        <w:t xml:space="preserve">Berdasarkan usulan dari Ketua Program Studi S1 </w:t>
-      </w:r>
-      <w:r>
-        <w:rPr>
-          <w:sz w:val="22"/>
-          <w:szCs w:val="22"/>
-          <w:lang w:val="pt-BR"/>
-        </w:rPr>
-        <w:t xml:space="preserve">Ilmu </w:t>
+        <w:t>Berdasarkan usulan dari Ketua Program Studi S</w:t>
+      </w:r>
+      <w:r>
+        <w:rPr>
+          <w:sz w:val="22"/>
+          <w:szCs w:val="22"/>
+          <w:lang w:val="sv-SE"/>
+        </w:rPr>
+        <w:t xml:space="preserve">1 </w:t>
       </w:r>
       <w:r>
         <w:rPr>
@@ -502,15 +502,15 @@
           <w:szCs w:val="22"/>
           <w:lang w:val="it-IT"/>
         </w:rPr>
-        <w:t xml:space="preserve">untuk hadir sebagai Tim Penguji pada Ujian Skripsi mahasiswa Program Studi S1 </w:t>
-      </w:r>
-      <w:r>
-        <w:rPr>
-          <w:sz w:val="22"/>
-          <w:szCs w:val="22"/>
-          <w:lang w:val="pt-BR"/>
-        </w:rPr>
-        <w:t xml:space="preserve">Ilmu </w:t>
+        <w:t>untuk hadir sebagai Tim Penguji pada Ujian Skripsi mahasiswa Program Studi S1</w:t>
+      </w:r>
+      <w:r>
+        <w:rPr>
+          <w:sz w:val="22"/>
+          <w:szCs w:val="22"/>
+          <w:lang w:val="it-IT"/>
+        </w:rPr>
+        <w:t xml:space="preserve"> </w:t>
       </w:r>
       <w:r>
         <w:rPr>
@@ -928,15 +928,7 @@
                 <w:sz w:val="22"/>
                 <w:szCs w:val="22"/>
               </w:rPr>
-              <w:t>jam_</w:t>
-            </w:r>
-            <w:proofErr w:type="gramStart"/>
-            <w:r>
-              <w:rPr>
-                <w:sz w:val="22"/>
-                <w:szCs w:val="22"/>
-              </w:rPr>
-              <w:t>mulai</w:t>
+              <w:t>jam_mulai</w:t>
             </w:r>
             <w:proofErr w:type="spellEnd"/>
             <w:r>
@@ -947,7 +939,6 @@
               <w:t>}} - {{</w:t>
             </w:r>
             <w:proofErr w:type="spellStart"/>
-            <w:proofErr w:type="gramEnd"/>
             <w:r>
               <w:rPr>
                 <w:sz w:val="22"/>
@@ -1118,8 +1109,6 @@
           <w:p>
             <w:pPr>
               <w:rPr>
-                <w:b/>
-                <w:bCs/>
                 <w:sz w:val="22"/>
                 <w:szCs w:val="22"/>
                 <w:lang w:val="sv-SE"/>
@@ -1127,8 +1116,6 @@
             </w:pPr>
             <w:r>
               <w:rPr>
-                <w:b/>
-                <w:bCs/>
                 <w:sz w:val="22"/>
                 <w:szCs w:val="22"/>
               </w:rPr>
@@ -1137,8 +1124,6 @@
             <w:proofErr w:type="spellStart"/>
             <w:r>
               <w:rPr>
-                <w:b/>
-                <w:bCs/>
                 <w:sz w:val="22"/>
                 <w:szCs w:val="22"/>
               </w:rPr>
@@ -1147,8 +1132,6 @@
             <w:proofErr w:type="spellEnd"/>
             <w:r>
               <w:rPr>
-                <w:b/>
-                <w:bCs/>
                 <w:sz w:val="22"/>
                 <w:szCs w:val="22"/>
               </w:rPr>
@@ -2888,21 +2871,6 @@
 </file>
 
 <file path=customXml/item1.xml><?xml version="1.0" encoding="utf-8"?>
-<p:properties xmlns:p="http://schemas.microsoft.com/office/2006/metadata/properties" xmlns:xsi="http://www.w3.org/2001/XMLSchema-instance" xmlns:pc="http://schemas.microsoft.com/office/infopath/2007/PartnerControls">
-  <documentManagement/>
-</p:properties>
-</file>
-
-<file path=customXml/item2.xml><?xml version="1.0" encoding="utf-8"?>
-<?mso-contentType ?>
-<FormTemplates xmlns="http://schemas.microsoft.com/sharepoint/v3/contenttype/forms">
-  <Display>DocumentLibraryForm</Display>
-  <Edit>DocumentLibraryForm</Edit>
-  <New>DocumentLibraryForm</New>
-</FormTemplates>
-</file>
-
-<file path=customXml/item3.xml><?xml version="1.0" encoding="utf-8"?>
 <ct:contentTypeSchema xmlns:ct="http://schemas.microsoft.com/office/2006/metadata/contentType" xmlns:ma="http://schemas.microsoft.com/office/2006/metadata/properties/metaAttributes" ct:_="" ma:_="" ma:contentTypeName="Document" ma:contentTypeID="0x010100F05BE9989125CA40ACE5F3D8882D4E9C" ma:contentTypeVersion="4" ma:contentTypeDescription="Create a new document." ma:contentTypeScope="" ma:versionID="e3f014086d8c65f7ab3e2d826fd57241">
   <xsd:schema xmlns:xsd="http://www.w3.org/2001/XMLSchema" xmlns:xs="http://www.w3.org/2001/XMLSchema" xmlns:p="http://schemas.microsoft.com/office/2006/metadata/properties" xmlns:ns3="07858917-44d4-426a-a621-1075f69a3782" targetNamespace="http://schemas.microsoft.com/office/2006/metadata/properties" ma:root="true" ma:fieldsID="460b72b54126c900c3d88279b6a7ffc7" ns3:_="">
     <xsd:import namespace="07858917-44d4-426a-a621-1075f69a3782"/>
@@ -3046,24 +3014,22 @@
 </ct:contentTypeSchema>
 </file>
 
-<file path=customXml/itemProps1.xml><?xml version="1.0" encoding="utf-8"?>
-<ds:datastoreItem xmlns:ds="http://schemas.openxmlformats.org/officeDocument/2006/customXml" ds:itemID="{A5587105-1A31-4E8F-8F92-9B063B2B94BB}">
-  <ds:schemaRefs>
-    <ds:schemaRef ds:uri="http://schemas.microsoft.com/office/2006/metadata/properties"/>
-    <ds:schemaRef ds:uri="http://schemas.microsoft.com/office/infopath/2007/PartnerControls"/>
-  </ds:schemaRefs>
-</ds:datastoreItem>
+<file path=customXml/item2.xml><?xml version="1.0" encoding="utf-8"?>
+<?mso-contentType ?>
+<FormTemplates xmlns="http://schemas.microsoft.com/sharepoint/v3/contenttype/forms">
+  <Display>DocumentLibraryForm</Display>
+  <Edit>DocumentLibraryForm</Edit>
+  <New>DocumentLibraryForm</New>
+</FormTemplates>
 </file>
 
-<file path=customXml/itemProps2.xml><?xml version="1.0" encoding="utf-8"?>
-<ds:datastoreItem xmlns:ds="http://schemas.openxmlformats.org/officeDocument/2006/customXml" ds:itemID="{1BC89A5B-C3E4-4ACF-AC1C-616F2169E538}">
-  <ds:schemaRefs>
-    <ds:schemaRef ds:uri="http://schemas.microsoft.com/sharepoint/v3/contenttype/forms"/>
-  </ds:schemaRefs>
-</ds:datastoreItem>
+<file path=customXml/item3.xml><?xml version="1.0" encoding="utf-8"?>
+<p:properties xmlns:p="http://schemas.microsoft.com/office/2006/metadata/properties" xmlns:xsi="http://www.w3.org/2001/XMLSchema-instance" xmlns:pc="http://schemas.microsoft.com/office/infopath/2007/PartnerControls">
+  <documentManagement/>
+</p:properties>
 </file>
 
-<file path=customXml/itemProps3.xml><?xml version="1.0" encoding="utf-8"?>
+<file path=customXml/itemProps1.xml><?xml version="1.0" encoding="utf-8"?>
 <ds:datastoreItem xmlns:ds="http://schemas.openxmlformats.org/officeDocument/2006/customXml" ds:itemID="{DA0EC5FF-0857-44A4-A5A0-47A8D986DEE5}">
   <ds:schemaRefs>
     <ds:schemaRef ds:uri="http://schemas.microsoft.com/office/2006/metadata/contentType"/>
@@ -3079,4 +3045,21 @@
     <ds:schemaRef ds:uri="http://schemas.microsoft.com/internal/obd"/>
   </ds:schemaRefs>
 </ds:datastoreItem>
+</file>
+
+<file path=customXml/itemProps2.xml><?xml version="1.0" encoding="utf-8"?>
+<ds:datastoreItem xmlns:ds="http://schemas.openxmlformats.org/officeDocument/2006/customXml" ds:itemID="{1BC89A5B-C3E4-4ACF-AC1C-616F2169E538}">
+  <ds:schemaRefs>
+    <ds:schemaRef ds:uri="http://schemas.microsoft.com/sharepoint/v3/contenttype/forms"/>
+  </ds:schemaRefs>
+</ds:datastoreItem>
+</file>
+
+<file path=customXml/itemProps3.xml><?xml version="1.0" encoding="utf-8"?>
+<ds:datastoreItem xmlns:ds="http://schemas.openxmlformats.org/officeDocument/2006/customXml" ds:itemID="{A5587105-1A31-4E8F-8F92-9B063B2B94BB}">
+  <ds:schemaRefs>
+    <ds:schemaRef ds:uri="http://schemas.microsoft.com/office/2006/metadata/properties"/>
+    <ds:schemaRef ds:uri="http://schemas.microsoft.com/office/infopath/2007/PartnerControls"/>
+  </ds:schemaRefs>
+</ds:datastoreItem>
 </file>
</xml_diff>